<commit_message>
Added more items to menu
</commit_message>
<xml_diff>
--- a/ganze Speisekarte bearbeitet fürs Internet.docx
+++ b/ganze Speisekarte bearbeitet fürs Internet.docx
@@ -45,8 +45,6 @@
         </w:rPr>
         <w:t xml:space="preserve"> </w:t>
       </w:r>
-      <w:bookmarkStart w:id="0" w:name="_GoBack"/>
-      <w:bookmarkEnd w:id="0"/>
       <w:r>
         <w:rPr>
           <w:rFonts w:asciiTheme="majorHAnsi" w:hAnsiTheme="majorHAnsi"/>
@@ -127,8 +125,8 @@
           <w:szCs w:val="24"/>
         </w:rPr>
       </w:pPr>
-      <w:bookmarkStart w:id="1" w:name="OLE_LINK1"/>
-      <w:bookmarkStart w:id="2" w:name="OLE_LINK2"/>
+      <w:bookmarkStart w:id="0" w:name="OLE_LINK1"/>
+      <w:bookmarkStart w:id="1" w:name="OLE_LINK2"/>
       <w:r>
         <w:rPr>
           <w:rFonts w:asciiTheme="majorHAnsi" w:hAnsiTheme="majorHAnsi"/>
@@ -1006,61 +1004,61 @@
         </w:rPr>
         <w:t>€ 4,50</w:t>
       </w:r>
+      <w:bookmarkEnd w:id="0"/>
+      <w:r>
+        <w:rPr>
+          <w:rFonts w:asciiTheme="majorHAnsi" w:hAnsiTheme="majorHAnsi"/>
+          <w:sz w:val="24"/>
+          <w:szCs w:val="24"/>
+        </w:rPr>
+        <w:br/>
+      </w:r>
+      <w:r>
+        <w:rPr>
+          <w:rFonts w:asciiTheme="majorHAnsi" w:hAnsiTheme="majorHAnsi"/>
+          <w:i/>
+          <w:sz w:val="24"/>
+          <w:szCs w:val="24"/>
+        </w:rPr>
+        <w:t xml:space="preserve">   </w:t>
+      </w:r>
+      <w:r>
+        <w:rPr>
+          <w:rFonts w:asciiTheme="majorHAnsi" w:hAnsiTheme="majorHAnsi"/>
+          <w:i/>
+          <w:sz w:val="24"/>
+          <w:szCs w:val="24"/>
+        </w:rPr>
+        <w:t xml:space="preserve">Reisstrohpilze, Kokosmilch, </w:t>
+      </w:r>
+      <w:r>
+        <w:rPr>
+          <w:rFonts w:asciiTheme="majorHAnsi" w:hAnsiTheme="majorHAnsi"/>
+          <w:i/>
+          <w:sz w:val="24"/>
+          <w:szCs w:val="24"/>
+        </w:rPr>
+        <w:t>Zitronengras)</w:t>
+      </w:r>
+      <w:r>
+        <w:rPr>
+          <w:rFonts w:asciiTheme="majorHAnsi" w:hAnsiTheme="majorHAnsi"/>
+          <w:i/>
+          <w:sz w:val="24"/>
+          <w:szCs w:val="24"/>
+        </w:rPr>
+        <w:t xml:space="preserve">         </w:t>
+      </w:r>
+      <w:r>
+        <w:rPr>
+          <w:rFonts w:asciiTheme="majorHAnsi" w:hAnsiTheme="majorHAnsi"/>
+          <w:i/>
+          <w:sz w:val="24"/>
+          <w:szCs w:val="24"/>
+        </w:rPr>
+        <w:br/>
+      </w:r>
       <w:bookmarkEnd w:id="1"/>
-      <w:r>
-        <w:rPr>
-          <w:rFonts w:asciiTheme="majorHAnsi" w:hAnsiTheme="majorHAnsi"/>
-          <w:sz w:val="24"/>
-          <w:szCs w:val="24"/>
-        </w:rPr>
-        <w:br/>
-      </w:r>
-      <w:r>
-        <w:rPr>
-          <w:rFonts w:asciiTheme="majorHAnsi" w:hAnsiTheme="majorHAnsi"/>
-          <w:i/>
-          <w:sz w:val="24"/>
-          <w:szCs w:val="24"/>
-        </w:rPr>
-        <w:t xml:space="preserve">   </w:t>
-      </w:r>
-      <w:r>
-        <w:rPr>
-          <w:rFonts w:asciiTheme="majorHAnsi" w:hAnsiTheme="majorHAnsi"/>
-          <w:i/>
-          <w:sz w:val="24"/>
-          <w:szCs w:val="24"/>
-        </w:rPr>
-        <w:t xml:space="preserve">Reisstrohpilze, Kokosmilch, </w:t>
-      </w:r>
-      <w:r>
-        <w:rPr>
-          <w:rFonts w:asciiTheme="majorHAnsi" w:hAnsiTheme="majorHAnsi"/>
-          <w:i/>
-          <w:sz w:val="24"/>
-          <w:szCs w:val="24"/>
-        </w:rPr>
-        <w:t>Zitronengras)</w:t>
-      </w:r>
-      <w:r>
-        <w:rPr>
-          <w:rFonts w:asciiTheme="majorHAnsi" w:hAnsiTheme="majorHAnsi"/>
-          <w:i/>
-          <w:sz w:val="24"/>
-          <w:szCs w:val="24"/>
-        </w:rPr>
-        <w:t xml:space="preserve">         </w:t>
-      </w:r>
-      <w:r>
-        <w:rPr>
-          <w:rFonts w:asciiTheme="majorHAnsi" w:hAnsiTheme="majorHAnsi"/>
-          <w:i/>
-          <w:sz w:val="24"/>
-          <w:szCs w:val="24"/>
-        </w:rPr>
-        <w:br/>
-      </w:r>
-      <w:bookmarkEnd w:id="2"/>
     </w:p>
     <w:p>
       <w:pPr>
@@ -1112,7 +1110,7 @@
         </w:rPr>
         <w:br/>
       </w:r>
-      <w:bookmarkStart w:id="3" w:name="OLE_LINK14"/>
+      <w:bookmarkStart w:id="2" w:name="OLE_LINK14"/>
       <w:r>
         <w:rPr>
           <w:rFonts w:asciiTheme="majorHAnsi" w:hAnsiTheme="majorHAnsi"/>
@@ -1916,7 +1914,7 @@
         </w:rPr>
         <w:br/>
       </w:r>
-      <w:bookmarkEnd w:id="3"/>
+      <w:bookmarkEnd w:id="2"/>
       <w:r>
         <w:rPr>
           <w:rFonts w:asciiTheme="majorHAnsi" w:hAnsiTheme="majorHAnsi"/>
@@ -1965,7 +1963,7 @@
         </w:rPr>
         <w:br/>
       </w:r>
-      <w:bookmarkStart w:id="4" w:name="OLE_LINK19"/>
+      <w:bookmarkStart w:id="3" w:name="OLE_LINK19"/>
       <w:r>
         <w:rPr>
           <w:rFonts w:asciiTheme="majorHAnsi" w:hAnsiTheme="majorHAnsi"/>
@@ -2794,7 +2792,7 @@
         </w:rPr>
         <w:t>0</w:t>
       </w:r>
-      <w:bookmarkEnd w:id="4"/>
+      <w:bookmarkEnd w:id="3"/>
       <w:r>
         <w:rPr>
           <w:rFonts w:asciiTheme="majorHAnsi" w:hAnsiTheme="majorHAnsi"/>
@@ -2895,8 +2893,8 @@
         </w:rPr>
         <w:t xml:space="preserve">    </w:t>
       </w:r>
+      <w:bookmarkStart w:id="4" w:name="OLE_LINK40"/>
       <w:bookmarkStart w:id="5" w:name="OLE_LINK27"/>
-      <w:bookmarkStart w:id="6" w:name="OLE_LINK40"/>
       <w:r>
         <w:rPr>
           <w:rFonts w:asciiTheme="majorHAnsi" w:hAnsiTheme="majorHAnsi"/>
@@ -2904,9 +2902,29 @@
           <w:sz w:val="36"/>
           <w:szCs w:val="36"/>
         </w:rPr>
+        <w:t>(Done</w:t>
+      </w:r>
+      <w:bookmarkStart w:id="6" w:name="_GoBack"/>
+      <w:bookmarkEnd w:id="6"/>
+      <w:r>
+        <w:rPr>
+          <w:rFonts w:asciiTheme="majorHAnsi" w:hAnsiTheme="majorHAnsi"/>
+          <w:b/>
+          <w:sz w:val="36"/>
+          <w:szCs w:val="36"/>
+        </w:rPr>
+        <w:t>)</w:t>
+      </w:r>
+      <w:r>
+        <w:rPr>
+          <w:rFonts w:asciiTheme="majorHAnsi" w:hAnsiTheme="majorHAnsi"/>
+          <w:b/>
+          <w:sz w:val="36"/>
+          <w:szCs w:val="36"/>
+        </w:rPr>
         <w:t>Spezialitäten</w:t>
       </w:r>
-      <w:bookmarkEnd w:id="6"/>
+      <w:bookmarkEnd w:id="4"/>
       <w:r>
         <w:rPr>
           <w:rFonts w:asciiTheme="majorHAnsi" w:hAnsiTheme="majorHAnsi"/>
@@ -16740,7 +16758,7 @@
 </file>
 
 <file path=customXml/itemProps1.xml><?xml version="1.0" encoding="utf-8"?>
-<ds:datastoreItem xmlns:ds="http://schemas.openxmlformats.org/officeDocument/2006/customXml" ds:itemID="{6ABA60CF-4A37-B540-B02A-444235CC58D6}">
+<ds:datastoreItem xmlns:ds="http://schemas.openxmlformats.org/officeDocument/2006/customXml" ds:itemID="{28101477-976C-304A-8FA6-11A57FD6926E}">
   <ds:schemaRefs>
     <ds:schemaRef ds:uri="http://schemas.openxmlformats.org/officeDocument/2006/bibliography"/>
   </ds:schemaRefs>

</xml_diff>